<commit_message>
Fixing image in user manual
</commit_message>
<xml_diff>
--- a/Documents/iMoody_UserManualBeta.docx
+++ b/Documents/iMoody_UserManualBeta.docx
@@ -773,10 +773,6 @@
     <w:p/>
     <w:p/>
     <w:p/>
-    <w:p>
-      <w:bookmarkStart w:id="11" w:name="_GoBack"/>
-      <w:bookmarkEnd w:id="11"/>
-    </w:p>
     <w:p/>
     <w:p/>
     <w:p/>
@@ -785,6 +781,7 @@
     <w:p/>
     <w:p/>
     <w:p/>
+    <w:p/>
     <w:p>
       <w:pPr>
         <w:pStyle w:val="Heading1"/>
@@ -793,7 +790,7 @@
           <w:szCs w:val="28"/>
         </w:rPr>
       </w:pPr>
-      <w:bookmarkStart w:id="12" w:name="_Toc25850282"/>
+      <w:bookmarkStart w:id="11" w:name="_Toc25850282"/>
       <w:r>
         <w:rPr>
           <w:b w:val="0"/>
@@ -812,7 +809,7 @@
         </w:rPr>
         <w:t xml:space="preserve"> Introduction</w:t>
       </w:r>
-      <w:bookmarkEnd w:id="12"/>
+      <w:bookmarkEnd w:id="11"/>
     </w:p>
     <w:p>
       <w:pPr>
@@ -822,21 +819,12 @@
           <w:szCs w:val="24"/>
         </w:rPr>
       </w:pPr>
-      <w:proofErr w:type="spellStart"/>
-      <w:r>
-        <w:rPr>
-          <w:sz w:val="24"/>
-          <w:szCs w:val="24"/>
-        </w:rPr>
-        <w:t>iMoody</w:t>
-      </w:r>
-      <w:proofErr w:type="spellEnd"/>
-      <w:r>
-        <w:rPr>
-          <w:sz w:val="24"/>
-          <w:szCs w:val="24"/>
-        </w:rPr>
-        <w:t xml:space="preserve"> </w:t>
+      <w:r>
+        <w:rPr>
+          <w:sz w:val="24"/>
+          <w:szCs w:val="24"/>
+        </w:rPr>
+        <w:t xml:space="preserve">iMoody </w:t>
       </w:r>
       <w:r>
         <w:rPr>
@@ -866,23 +854,7 @@
           <w:sz w:val="24"/>
           <w:szCs w:val="24"/>
         </w:rPr>
-        <w:t xml:space="preserve"> and empower them to take a step back from </w:t>
-      </w:r>
-      <w:proofErr w:type="spellStart"/>
-      <w:r>
-        <w:rPr>
-          <w:sz w:val="24"/>
-          <w:szCs w:val="24"/>
-        </w:rPr>
-        <w:t>behaviours</w:t>
-      </w:r>
-      <w:proofErr w:type="spellEnd"/>
-      <w:r>
-        <w:rPr>
-          <w:sz w:val="24"/>
-          <w:szCs w:val="24"/>
-        </w:rPr>
-        <w:t xml:space="preserve"> that aren’t healthy. This is why our suggestions section of the pop up will suggest a variety of activities and we plan to allow the option of customization in later versions.</w:t>
+        <w:t xml:space="preserve"> and empower them to take a step back from behaviours that aren’t healthy. This is why our suggestions section of the pop up will suggest a variety of activities and we plan to allow the option of customization in later versions.</w:t>
       </w:r>
     </w:p>
     <w:p>
@@ -893,7 +865,7 @@
           <w:szCs w:val="28"/>
         </w:rPr>
       </w:pPr>
-      <w:bookmarkStart w:id="13" w:name="_Toc25850283"/>
+      <w:bookmarkStart w:id="12" w:name="_Toc25850283"/>
       <w:r>
         <w:rPr>
           <w:sz w:val="28"/>
@@ -908,7 +880,7 @@
         </w:rPr>
         <w:t>installing our pop-up</w:t>
       </w:r>
-      <w:bookmarkEnd w:id="13"/>
+      <w:bookmarkEnd w:id="12"/>
     </w:p>
     <w:p>
       <w:pPr>
@@ -991,23 +963,7 @@
           <w:sz w:val="24"/>
           <w:szCs w:val="24"/>
         </w:rPr>
-        <w:t xml:space="preserve">Search for </w:t>
-      </w:r>
-      <w:proofErr w:type="spellStart"/>
-      <w:r>
-        <w:rPr>
-          <w:sz w:val="24"/>
-          <w:szCs w:val="24"/>
-        </w:rPr>
-        <w:t>iMoody</w:t>
-      </w:r>
-      <w:proofErr w:type="spellEnd"/>
-      <w:r>
-        <w:rPr>
-          <w:sz w:val="24"/>
-          <w:szCs w:val="24"/>
-        </w:rPr>
-        <w:t xml:space="preserve"> or follow this link: </w:t>
+        <w:t xml:space="preserve">Search for iMoody or follow this link: </w:t>
       </w:r>
       <w:hyperlink r:id="rId8" w:history="1">
         <w:r>
@@ -1071,23 +1027,7 @@
           <w:sz w:val="24"/>
           <w:szCs w:val="24"/>
         </w:rPr>
-        <w:t>window will pop up asking “Add “</w:t>
-      </w:r>
-      <w:proofErr w:type="spellStart"/>
-      <w:r>
-        <w:rPr>
-          <w:sz w:val="24"/>
-          <w:szCs w:val="24"/>
-        </w:rPr>
-        <w:t>iMoody</w:t>
-      </w:r>
-      <w:proofErr w:type="spellEnd"/>
-      <w:r>
-        <w:rPr>
-          <w:sz w:val="24"/>
-          <w:szCs w:val="24"/>
-        </w:rPr>
-        <w:t>”?”, click on the “Add extension” button</w:t>
+        <w:t>window will pop up asking “Add “iMoody”?”, click on the “Add extension” button</w:t>
       </w:r>
       <w:r>
         <w:rPr>
@@ -1114,23 +1054,7 @@
           <w:sz w:val="24"/>
           <w:szCs w:val="24"/>
         </w:rPr>
-        <w:t xml:space="preserve">You will now be able to view the </w:t>
-      </w:r>
-      <w:proofErr w:type="spellStart"/>
-      <w:r>
-        <w:rPr>
-          <w:sz w:val="24"/>
-          <w:szCs w:val="24"/>
-        </w:rPr>
-        <w:t>iMoody</w:t>
-      </w:r>
-      <w:proofErr w:type="spellEnd"/>
-      <w:r>
-        <w:rPr>
-          <w:sz w:val="24"/>
-          <w:szCs w:val="24"/>
-        </w:rPr>
-        <w:t xml:space="preserve"> icon in your browser, an example is show below: </w:t>
+        <w:t xml:space="preserve">You will now be able to view the iMoody icon in your browser, an example is show below: </w:t>
       </w:r>
     </w:p>
     <w:p>
@@ -1193,24 +1117,29 @@
                             <w:r>
                               <w:t xml:space="preserve">Figure </w:t>
                             </w:r>
-                            <w:fldSimple w:instr=" SEQ Figure \* ARABIC ">
-                              <w:r>
-                                <w:rPr>
-                                  <w:noProof/>
-                                </w:rPr>
-                                <w:t>1</w:t>
-                              </w:r>
-                            </w:fldSimple>
                             <w:r>
-                              <w:t xml:space="preserve">: </w:t>
+                              <w:fldChar w:fldCharType="begin"/>
                             </w:r>
-                            <w:proofErr w:type="spellStart"/>
                             <w:r>
-                              <w:t>iMoody</w:t>
+                              <w:instrText xml:space="preserve"> SEQ Figure \* ARABIC </w:instrText>
                             </w:r>
-                            <w:proofErr w:type="spellEnd"/>
                             <w:r>
-                              <w:t xml:space="preserve"> in navigation bar</w:t>
+                              <w:fldChar w:fldCharType="separate"/>
+                            </w:r>
+                            <w:r>
+                              <w:rPr>
+                                <w:noProof/>
+                              </w:rPr>
+                              <w:t>1</w:t>
+                            </w:r>
+                            <w:r>
+                              <w:rPr>
+                                <w:noProof/>
+                              </w:rPr>
+                              <w:fldChar w:fldCharType="end"/>
+                            </w:r>
+                            <w:r>
+                              <w:t>: iMoody in navigation bar</w:t>
                             </w:r>
                           </w:p>
                         </w:txbxContent>
@@ -1474,7 +1403,7 @@
           <w:szCs w:val="28"/>
         </w:rPr>
       </w:pPr>
-      <w:bookmarkStart w:id="14" w:name="_Toc25850284"/>
+      <w:bookmarkStart w:id="13" w:name="_Toc25850284"/>
       <w:r>
         <w:rPr>
           <w:sz w:val="28"/>
@@ -1483,7 +1412,7 @@
         <w:lastRenderedPageBreak/>
         <w:t>3. Creating an account</w:t>
       </w:r>
-      <w:bookmarkEnd w:id="14"/>
+      <w:bookmarkEnd w:id="13"/>
     </w:p>
     <w:p>
       <w:pPr>
@@ -1502,23 +1431,7 @@
           <w:sz w:val="24"/>
           <w:szCs w:val="24"/>
         </w:rPr>
-        <w:t xml:space="preserve">To create an </w:t>
-      </w:r>
-      <w:proofErr w:type="spellStart"/>
-      <w:r>
-        <w:rPr>
-          <w:sz w:val="24"/>
-          <w:szCs w:val="24"/>
-        </w:rPr>
-        <w:t>iMoody</w:t>
-      </w:r>
-      <w:proofErr w:type="spellEnd"/>
-      <w:r>
-        <w:rPr>
-          <w:sz w:val="24"/>
-          <w:szCs w:val="24"/>
-        </w:rPr>
-        <w:t xml:space="preserve"> account, </w:t>
+        <w:t xml:space="preserve">To create an iMoody account, </w:t>
       </w:r>
       <w:r>
         <w:rPr>
@@ -1586,6 +1499,9 @@
         <w:jc w:val="center"/>
       </w:pPr>
       <w:r>
+        <w:rPr>
+          <w:noProof/>
+        </w:rPr>
         <mc:AlternateContent>
           <mc:Choice Requires="wps">
             <w:drawing>
@@ -1662,6 +1578,9 @@
         </mc:AlternateContent>
       </w:r>
       <w:r>
+        <w:rPr>
+          <w:noProof/>
+        </w:rPr>
         <mc:AlternateContent>
           <mc:Choice Requires="wps">
             <w:drawing>
@@ -1790,24 +1709,29 @@
       <w:r>
         <w:t xml:space="preserve">Figure </w:t>
       </w:r>
-      <w:fldSimple w:instr=" SEQ Figure \* ARABIC ">
-        <w:r>
-          <w:rPr>
-            <w:noProof/>
-          </w:rPr>
-          <w:t>2</w:t>
-        </w:r>
-      </w:fldSimple>
-      <w:r>
-        <w:t xml:space="preserve">: </w:t>
-      </w:r>
-      <w:proofErr w:type="spellStart"/>
-      <w:r>
-        <w:t>iMoody</w:t>
-      </w:r>
-      <w:proofErr w:type="spellEnd"/>
-      <w:r>
-        <w:t xml:space="preserve"> welcome pag</w:t>
+      <w:r>
+        <w:fldChar w:fldCharType="begin"/>
+      </w:r>
+      <w:r>
+        <w:instrText xml:space="preserve"> SEQ Figure \* ARABIC </w:instrText>
+      </w:r>
+      <w:r>
+        <w:fldChar w:fldCharType="separate"/>
+      </w:r>
+      <w:r>
+        <w:rPr>
+          <w:noProof/>
+        </w:rPr>
+        <w:t>2</w:t>
+      </w:r>
+      <w:r>
+        <w:rPr>
+          <w:noProof/>
+        </w:rPr>
+        <w:fldChar w:fldCharType="end"/>
+      </w:r>
+      <w:r>
+        <w:t>: iMoody welcome pag</w:t>
       </w:r>
       <w:r>
         <w:t>e</w:t>
@@ -1911,24 +1835,29 @@
       <w:r>
         <w:t xml:space="preserve">Figure </w:t>
       </w:r>
-      <w:fldSimple w:instr=" SEQ Figure \* ARABIC ">
-        <w:r>
-          <w:rPr>
-            <w:noProof/>
-          </w:rPr>
-          <w:t>3</w:t>
-        </w:r>
-      </w:fldSimple>
-      <w:r>
-        <w:t xml:space="preserve">: </w:t>
-      </w:r>
-      <w:proofErr w:type="spellStart"/>
-      <w:r>
-        <w:t>iMoody</w:t>
-      </w:r>
-      <w:proofErr w:type="spellEnd"/>
-      <w:r>
-        <w:t xml:space="preserve"> account creation page</w:t>
+      <w:r>
+        <w:fldChar w:fldCharType="begin"/>
+      </w:r>
+      <w:r>
+        <w:instrText xml:space="preserve"> SEQ Figure \* ARABIC </w:instrText>
+      </w:r>
+      <w:r>
+        <w:fldChar w:fldCharType="separate"/>
+      </w:r>
+      <w:r>
+        <w:rPr>
+          <w:noProof/>
+        </w:rPr>
+        <w:t>3</w:t>
+      </w:r>
+      <w:r>
+        <w:rPr>
+          <w:noProof/>
+        </w:rPr>
+        <w:fldChar w:fldCharType="end"/>
+      </w:r>
+      <w:r>
+        <w:t>: iMoody account creation page</w:t>
       </w:r>
     </w:p>
     <w:p>
@@ -2042,24 +1971,29 @@
       <w:r>
         <w:t xml:space="preserve">Figure </w:t>
       </w:r>
-      <w:fldSimple w:instr=" SEQ Figure \* ARABIC ">
-        <w:r>
-          <w:rPr>
-            <w:noProof/>
-          </w:rPr>
-          <w:t>4</w:t>
-        </w:r>
-      </w:fldSimple>
-      <w:r>
-        <w:t xml:space="preserve">: </w:t>
-      </w:r>
-      <w:proofErr w:type="spellStart"/>
-      <w:r>
-        <w:t>iMoody</w:t>
-      </w:r>
-      <w:proofErr w:type="spellEnd"/>
-      <w:r>
-        <w:t xml:space="preserve"> page after login</w:t>
+      <w:r>
+        <w:fldChar w:fldCharType="begin"/>
+      </w:r>
+      <w:r>
+        <w:instrText xml:space="preserve"> SEQ Figure \* ARABIC </w:instrText>
+      </w:r>
+      <w:r>
+        <w:fldChar w:fldCharType="separate"/>
+      </w:r>
+      <w:r>
+        <w:rPr>
+          <w:noProof/>
+        </w:rPr>
+        <w:t>4</w:t>
+      </w:r>
+      <w:r>
+        <w:rPr>
+          <w:noProof/>
+        </w:rPr>
+        <w:fldChar w:fldCharType="end"/>
+      </w:r>
+      <w:r>
+        <w:t>: iMoody page after login</w:t>
       </w:r>
     </w:p>
     <w:p>
@@ -2079,23 +2013,7 @@
           <w:sz w:val="24"/>
           <w:szCs w:val="24"/>
         </w:rPr>
-        <w:t xml:space="preserve">You now have an </w:t>
-      </w:r>
-      <w:proofErr w:type="spellStart"/>
-      <w:r>
-        <w:rPr>
-          <w:sz w:val="24"/>
-          <w:szCs w:val="24"/>
-        </w:rPr>
-        <w:t>iMoody</w:t>
-      </w:r>
-      <w:proofErr w:type="spellEnd"/>
-      <w:r>
-        <w:rPr>
-          <w:sz w:val="24"/>
-          <w:szCs w:val="24"/>
-        </w:rPr>
-        <w:t xml:space="preserve"> account! </w:t>
+        <w:t xml:space="preserve">You now have an iMoody account! </w:t>
       </w:r>
     </w:p>
     <w:p>
@@ -2115,7 +2033,7 @@
           <w:szCs w:val="28"/>
         </w:rPr>
       </w:pPr>
-      <w:bookmarkStart w:id="15" w:name="_Toc25850285"/>
+      <w:bookmarkStart w:id="14" w:name="_Toc25850285"/>
       <w:r>
         <w:rPr>
           <w:sz w:val="28"/>
@@ -2123,7 +2041,7 @@
         </w:rPr>
         <w:t>4. Logging in</w:t>
       </w:r>
-      <w:bookmarkEnd w:id="15"/>
+      <w:bookmarkEnd w:id="14"/>
     </w:p>
     <w:p>
       <w:pPr>
@@ -2204,6 +2122,9 @@
         <w:jc w:val="center"/>
       </w:pPr>
       <w:r>
+        <w:rPr>
+          <w:noProof/>
+        </w:rPr>
         <mc:AlternateContent>
           <mc:Choice Requires="wps">
             <w:drawing>
@@ -2278,6 +2199,9 @@
         </mc:AlternateContent>
       </w:r>
       <w:r>
+        <w:rPr>
+          <w:noProof/>
+        </w:rPr>
         <mc:AlternateContent>
           <mc:Choice Requires="wps">
             <w:drawing>
@@ -2408,37 +2332,16 @@
       <w:r>
         <w:t xml:space="preserve">Figure </w:t>
       </w:r>
-      <w:r>
-        <w:fldChar w:fldCharType="begin"/>
-      </w:r>
-      <w:r>
-        <w:instrText xml:space="preserve"> SEQ Figure \* ARABIC </w:instrText>
-      </w:r>
-      <w:r>
-        <w:fldChar w:fldCharType="separate"/>
-      </w:r>
-      <w:r>
-        <w:rPr>
-          <w:noProof/>
-        </w:rPr>
-        <w:t>5</w:t>
-      </w:r>
-      <w:r>
-        <w:rPr>
-          <w:noProof/>
-        </w:rPr>
-        <w:fldChar w:fldCharType="end"/>
-      </w:r>
-      <w:r>
-        <w:t xml:space="preserve">: </w:t>
-      </w:r>
-      <w:proofErr w:type="spellStart"/>
-      <w:r>
-        <w:t>iMoody</w:t>
-      </w:r>
-      <w:proofErr w:type="spellEnd"/>
-      <w:r>
-        <w:t xml:space="preserve"> log in button</w:t>
+      <w:fldSimple w:instr=" SEQ Figure \* ARABIC ">
+        <w:r>
+          <w:rPr>
+            <w:noProof/>
+          </w:rPr>
+          <w:t>5</w:t>
+        </w:r>
+      </w:fldSimple>
+      <w:r>
+        <w:t>: iMoody log in button</w:t>
       </w:r>
     </w:p>
     <w:p>
@@ -2529,37 +2432,16 @@
       <w:r>
         <w:t xml:space="preserve">Figure </w:t>
       </w:r>
-      <w:r>
-        <w:fldChar w:fldCharType="begin"/>
-      </w:r>
-      <w:r>
-        <w:instrText xml:space="preserve"> SEQ Figure \* ARABIC </w:instrText>
-      </w:r>
-      <w:r>
-        <w:fldChar w:fldCharType="separate"/>
-      </w:r>
-      <w:r>
-        <w:rPr>
-          <w:noProof/>
-        </w:rPr>
-        <w:t>6</w:t>
-      </w:r>
-      <w:r>
-        <w:rPr>
-          <w:noProof/>
-        </w:rPr>
-        <w:fldChar w:fldCharType="end"/>
-      </w:r>
-      <w:r>
-        <w:t xml:space="preserve">: </w:t>
-      </w:r>
-      <w:proofErr w:type="spellStart"/>
-      <w:r>
-        <w:t>iMoody</w:t>
-      </w:r>
-      <w:proofErr w:type="spellEnd"/>
-      <w:r>
-        <w:t xml:space="preserve"> log in page</w:t>
+      <w:fldSimple w:instr=" SEQ Figure \* ARABIC ">
+        <w:r>
+          <w:rPr>
+            <w:noProof/>
+          </w:rPr>
+          <w:t>6</w:t>
+        </w:r>
+      </w:fldSimple>
+      <w:r>
+        <w:t>: iMoody log in page</w:t>
       </w:r>
     </w:p>
     <w:p>
@@ -2750,7 +2632,7 @@
           <w:szCs w:val="28"/>
         </w:rPr>
       </w:pPr>
-      <w:bookmarkStart w:id="16" w:name="_Toc25850286"/>
+      <w:bookmarkStart w:id="15" w:name="_Toc25850286"/>
       <w:r>
         <w:rPr>
           <w:sz w:val="28"/>
@@ -2766,7 +2648,7 @@
         </w:rPr>
         <w:t>. Logging your mood</w:t>
       </w:r>
-      <w:bookmarkEnd w:id="16"/>
+      <w:bookmarkEnd w:id="15"/>
     </w:p>
     <w:p>
       <w:pPr>
@@ -2869,24 +2751,29 @@
       <w:r>
         <w:t xml:space="preserve">Figure </w:t>
       </w:r>
-      <w:fldSimple w:instr=" SEQ Figure \* ARABIC ">
-        <w:r>
-          <w:rPr>
-            <w:noProof/>
-          </w:rPr>
-          <w:t>7</w:t>
-        </w:r>
-      </w:fldSimple>
-      <w:r>
-        <w:t xml:space="preserve">: </w:t>
-      </w:r>
-      <w:proofErr w:type="spellStart"/>
-      <w:r>
-        <w:t>iMoody</w:t>
-      </w:r>
-      <w:proofErr w:type="spellEnd"/>
-      <w:r>
-        <w:t xml:space="preserve"> mood rating page</w:t>
+      <w:r>
+        <w:fldChar w:fldCharType="begin"/>
+      </w:r>
+      <w:r>
+        <w:instrText xml:space="preserve"> SEQ Figure \* ARABIC </w:instrText>
+      </w:r>
+      <w:r>
+        <w:fldChar w:fldCharType="separate"/>
+      </w:r>
+      <w:r>
+        <w:rPr>
+          <w:noProof/>
+        </w:rPr>
+        <w:t>7</w:t>
+      </w:r>
+      <w:r>
+        <w:rPr>
+          <w:noProof/>
+        </w:rPr>
+        <w:fldChar w:fldCharType="end"/>
+      </w:r>
+      <w:r>
+        <w:t>: iMoody mood rating page</w:t>
       </w:r>
     </w:p>
     <w:p>
@@ -3092,10 +2979,10 @@
           <w:noProof/>
         </w:rPr>
         <w:drawing>
-          <wp:inline distT="0" distB="0" distL="0" distR="0" wp14:anchorId="71011EE5" wp14:editId="2A4D004F">
-            <wp:extent cx="3784600" cy="5421385"/>
-            <wp:effectExtent l="0" t="0" r="0" b="1905"/>
-            <wp:docPr id="12" name="Picture 12" descr="A close up of a map&#10;&#10;Description automatically generated"/>
+          <wp:inline distT="0" distB="0" distL="0" distR="0" wp14:anchorId="3B9370E3" wp14:editId="017DF78F">
+            <wp:extent cx="3835400" cy="5327501"/>
+            <wp:effectExtent l="0" t="0" r="0" b="0"/>
+            <wp:docPr id="2" name="Picture 2" descr="A close up of a map&#10;&#10;Description automatically generated"/>
             <wp:cNvGraphicFramePr>
               <a:graphicFrameLocks xmlns:a="http://schemas.openxmlformats.org/drawingml/2006/main" noChangeAspect="1"/>
             </wp:cNvGraphicFramePr>
@@ -3103,10 +2990,10 @@
               <a:graphicData uri="http://schemas.openxmlformats.org/drawingml/2006/picture">
                 <pic:pic xmlns:pic="http://schemas.openxmlformats.org/drawingml/2006/picture">
                   <pic:nvPicPr>
-                    <pic:cNvPr id="12" name="Screen Shot 2019-11-28 at 3.53.39 PM.png"/>
+                    <pic:cNvPr id="2" name="Screen Shot 2019-11-28 at 4.49.33 PM.png"/>
                     <pic:cNvPicPr/>
                   </pic:nvPicPr>
-                  <pic:blipFill rotWithShape="1">
+                  <pic:blipFill>
                     <a:blip r:embed="rId15">
                       <a:extLst>
                         <a:ext uri="{28A0092B-C50C-407E-A947-70E740481C1C}">
@@ -3114,25 +3001,18 @@
                         </a:ext>
                       </a:extLst>
                     </a:blip>
-                    <a:srcRect l="1935" r="1920"/>
-                    <a:stretch/>
+                    <a:stretch>
+                      <a:fillRect/>
+                    </a:stretch>
                   </pic:blipFill>
-                  <pic:spPr bwMode="auto">
+                  <pic:spPr>
                     <a:xfrm>
                       <a:off x="0" y="0"/>
-                      <a:ext cx="3790048" cy="5429189"/>
+                      <a:ext cx="3837260" cy="5330084"/>
                     </a:xfrm>
                     <a:prstGeom prst="rect">
                       <a:avLst/>
                     </a:prstGeom>
-                    <a:ln>
-                      <a:noFill/>
-                    </a:ln>
-                    <a:extLst>
-                      <a:ext uri="{53640926-AAD7-44D8-BBD7-CCE9431645EC}">
-                        <a14:shadowObscured xmlns:a14="http://schemas.microsoft.com/office/drawing/2010/main"/>
-                      </a:ext>
-                    </a:extLst>
                   </pic:spPr>
                 </pic:pic>
               </a:graphicData>
@@ -3149,27 +3029,14 @@
       <w:r>
         <w:t xml:space="preserve">Figure </w:t>
       </w:r>
-      <w:r>
-        <w:fldChar w:fldCharType="begin"/>
-      </w:r>
-      <w:r>
-        <w:instrText xml:space="preserve"> SEQ Figure \* ARABIC </w:instrText>
-      </w:r>
-      <w:r>
-        <w:fldChar w:fldCharType="separate"/>
-      </w:r>
-      <w:r>
-        <w:rPr>
-          <w:noProof/>
-        </w:rPr>
-        <w:t>8</w:t>
-      </w:r>
-      <w:r>
-        <w:rPr>
-          <w:noProof/>
-        </w:rPr>
-        <w:fldChar w:fldCharType="end"/>
-      </w:r>
+      <w:fldSimple w:instr=" SEQ Figure \* ARABIC ">
+        <w:r>
+          <w:rPr>
+            <w:noProof/>
+          </w:rPr>
+          <w:t>8</w:t>
+        </w:r>
+      </w:fldSimple>
       <w:r>
         <w:t>: Graphical mood representation</w:t>
       </w:r>
@@ -3179,6 +3046,10 @@
     <w:p/>
     <w:p/>
     <w:p/>
+    <w:p>
+      <w:bookmarkStart w:id="16" w:name="_GoBack"/>
+      <w:bookmarkEnd w:id="16"/>
+    </w:p>
     <w:p>
       <w:pPr>
         <w:pStyle w:val="Heading1"/>
@@ -3576,24 +3447,29 @@
       <w:r>
         <w:t xml:space="preserve">Figure </w:t>
       </w:r>
-      <w:fldSimple w:instr=" SEQ Figure \* ARABIC ">
-        <w:r>
-          <w:rPr>
-            <w:noProof/>
-          </w:rPr>
-          <w:t>9</w:t>
-        </w:r>
-      </w:fldSimple>
-      <w:r>
-        <w:t xml:space="preserve">: </w:t>
-      </w:r>
-      <w:proofErr w:type="spellStart"/>
-      <w:r>
-        <w:t>iMoody</w:t>
-      </w:r>
-      <w:proofErr w:type="spellEnd"/>
-      <w:r>
-        <w:t xml:space="preserve"> log out button</w:t>
+      <w:r>
+        <w:fldChar w:fldCharType="begin"/>
+      </w:r>
+      <w:r>
+        <w:instrText xml:space="preserve"> SEQ Figure \* ARABIC </w:instrText>
+      </w:r>
+      <w:r>
+        <w:fldChar w:fldCharType="separate"/>
+      </w:r>
+      <w:r>
+        <w:rPr>
+          <w:noProof/>
+        </w:rPr>
+        <w:t>9</w:t>
+      </w:r>
+      <w:r>
+        <w:rPr>
+          <w:noProof/>
+        </w:rPr>
+        <w:fldChar w:fldCharType="end"/>
+      </w:r>
+      <w:r>
+        <w:t>: iMoody log out button</w:t>
       </w:r>
     </w:p>
     <w:sectPr>

</xml_diff>

<commit_message>
Fixing manual with new icon
</commit_message>
<xml_diff>
--- a/Documents/iMoody_UserManualBeta.docx
+++ b/Documents/iMoody_UserManualBeta.docx
@@ -819,19 +819,44 @@
           <w:szCs w:val="24"/>
         </w:rPr>
       </w:pPr>
-      <w:r>
-        <w:rPr>
-          <w:sz w:val="24"/>
-          <w:szCs w:val="24"/>
-        </w:rPr>
-        <w:t xml:space="preserve">iMoody </w:t>
-      </w:r>
-      <w:r>
-        <w:rPr>
-          <w:sz w:val="24"/>
-          <w:szCs w:val="24"/>
-        </w:rPr>
-        <w:t xml:space="preserve">is an application developed to help combat the control that social media tends to have on user’s lives. It was designed to specifically target university students who have realized that they have an addiction to social media and want to take positive steps to change how they think about it. Our application uses elements of Cognitive Behavioural Therapy (CBT) by giving users a way to log their use of social media and how it correlates to their overall mood. </w:t>
+      <w:proofErr w:type="spellStart"/>
+      <w:r>
+        <w:rPr>
+          <w:sz w:val="24"/>
+          <w:szCs w:val="24"/>
+        </w:rPr>
+        <w:t>iMoody</w:t>
+      </w:r>
+      <w:proofErr w:type="spellEnd"/>
+      <w:r>
+        <w:rPr>
+          <w:sz w:val="24"/>
+          <w:szCs w:val="24"/>
+        </w:rPr>
+        <w:t xml:space="preserve"> </w:t>
+      </w:r>
+      <w:r>
+        <w:rPr>
+          <w:sz w:val="24"/>
+          <w:szCs w:val="24"/>
+        </w:rPr>
+        <w:t xml:space="preserve">is an application developed to help combat the control that social media tends to have on user’s lives. It was designed to specifically target university students who have realized that they have an addiction to social media and want to take positive steps to change how they think about it. Our application uses elements of Cognitive </w:t>
+      </w:r>
+      <w:proofErr w:type="spellStart"/>
+      <w:r>
+        <w:rPr>
+          <w:sz w:val="24"/>
+          <w:szCs w:val="24"/>
+        </w:rPr>
+        <w:t>Behavioural</w:t>
+      </w:r>
+      <w:proofErr w:type="spellEnd"/>
+      <w:r>
+        <w:rPr>
+          <w:sz w:val="24"/>
+          <w:szCs w:val="24"/>
+        </w:rPr>
+        <w:t xml:space="preserve"> Therapy (CBT) by giving users a way to log their use of social media and how it correlates to their overall mood. </w:t>
       </w:r>
     </w:p>
     <w:p>
@@ -854,7 +879,23 @@
           <w:sz w:val="24"/>
           <w:szCs w:val="24"/>
         </w:rPr>
-        <w:t xml:space="preserve"> and empower them to take a step back from behaviours that aren’t healthy. This is why our suggestions section of the pop up will suggest a variety of activities and we plan to allow the option of customization in later versions.</w:t>
+        <w:t xml:space="preserve"> and empower them to take a step back from </w:t>
+      </w:r>
+      <w:proofErr w:type="spellStart"/>
+      <w:r>
+        <w:rPr>
+          <w:sz w:val="24"/>
+          <w:szCs w:val="24"/>
+        </w:rPr>
+        <w:t>behaviours</w:t>
+      </w:r>
+      <w:proofErr w:type="spellEnd"/>
+      <w:r>
+        <w:rPr>
+          <w:sz w:val="24"/>
+          <w:szCs w:val="24"/>
+        </w:rPr>
+        <w:t xml:space="preserve"> that aren’t healthy. This is why our suggestions section of the pop up will suggest a variety of activities and we plan to allow the option of customization in later versions.</w:t>
       </w:r>
     </w:p>
     <w:p>
@@ -963,7 +1004,23 @@
           <w:sz w:val="24"/>
           <w:szCs w:val="24"/>
         </w:rPr>
-        <w:t xml:space="preserve">Search for iMoody or follow this link: </w:t>
+        <w:t xml:space="preserve">Search for </w:t>
+      </w:r>
+      <w:proofErr w:type="spellStart"/>
+      <w:r>
+        <w:rPr>
+          <w:sz w:val="24"/>
+          <w:szCs w:val="24"/>
+        </w:rPr>
+        <w:t>iMoody</w:t>
+      </w:r>
+      <w:proofErr w:type="spellEnd"/>
+      <w:r>
+        <w:rPr>
+          <w:sz w:val="24"/>
+          <w:szCs w:val="24"/>
+        </w:rPr>
+        <w:t xml:space="preserve"> or follow this link: </w:t>
       </w:r>
       <w:hyperlink r:id="rId8" w:history="1">
         <w:r>
@@ -1027,7 +1084,23 @@
           <w:sz w:val="24"/>
           <w:szCs w:val="24"/>
         </w:rPr>
-        <w:t>window will pop up asking “Add “iMoody”?”, click on the “Add extension” button</w:t>
+        <w:t>window will pop up asking “Add “</w:t>
+      </w:r>
+      <w:proofErr w:type="spellStart"/>
+      <w:r>
+        <w:rPr>
+          <w:sz w:val="24"/>
+          <w:szCs w:val="24"/>
+        </w:rPr>
+        <w:t>iMoody</w:t>
+      </w:r>
+      <w:proofErr w:type="spellEnd"/>
+      <w:r>
+        <w:rPr>
+          <w:sz w:val="24"/>
+          <w:szCs w:val="24"/>
+        </w:rPr>
+        <w:t>”?”, click on the “Add extension” button</w:t>
       </w:r>
       <w:r>
         <w:rPr>
@@ -1054,17 +1127,196 @@
           <w:sz w:val="24"/>
           <w:szCs w:val="24"/>
         </w:rPr>
-        <w:t xml:space="preserve">You will now be able to view the iMoody icon in your browser, an example is show below: </w:t>
-      </w:r>
-    </w:p>
-    <w:p>
-      <w:pPr>
-        <w:pStyle w:val="ListParagraph"/>
-        <w:rPr>
-          <w:sz w:val="24"/>
-          <w:szCs w:val="24"/>
-        </w:rPr>
-      </w:pPr>
+        <w:t xml:space="preserve">You will now be able to view the </w:t>
+      </w:r>
+      <w:proofErr w:type="spellStart"/>
+      <w:r>
+        <w:rPr>
+          <w:sz w:val="24"/>
+          <w:szCs w:val="24"/>
+        </w:rPr>
+        <w:t>iMoody</w:t>
+      </w:r>
+      <w:proofErr w:type="spellEnd"/>
+      <w:r>
+        <w:rPr>
+          <w:sz w:val="24"/>
+          <w:szCs w:val="24"/>
+        </w:rPr>
+        <w:t xml:space="preserve"> icon in your browser, an example is show below: </w:t>
+      </w:r>
+    </w:p>
+    <w:p>
+      <w:pPr>
+        <w:pStyle w:val="ListParagraph"/>
+        <w:rPr>
+          <w:sz w:val="24"/>
+          <w:szCs w:val="24"/>
+        </w:rPr>
+      </w:pPr>
+    </w:p>
+    <w:p>
+      <w:pPr>
+        <w:pStyle w:val="ListParagraph"/>
+        <w:jc w:val="center"/>
+        <w:rPr>
+          <w:sz w:val="24"/>
+          <w:szCs w:val="24"/>
+        </w:rPr>
+      </w:pPr>
+      <w:r>
+        <w:rPr>
+          <w:b/>
+          <w:bCs/>
+          <w:color w:val="FF0000"/>
+          <w:sz w:val="24"/>
+          <w:szCs w:val="24"/>
+        </w:rPr>
+        <w:t>**</w:t>
+      </w:r>
+      <w:r>
+        <w:rPr>
+          <w:b/>
+          <w:bCs/>
+          <w:color w:val="FF0000"/>
+          <w:sz w:val="24"/>
+          <w:szCs w:val="24"/>
+        </w:rPr>
+        <w:t>This is an updated image compared to the alpha user manual**</w:t>
+      </w:r>
+      <w:r>
+        <w:rPr>
+          <w:noProof/>
+        </w:rPr>
+        <mc:AlternateContent>
+          <mc:Choice Requires="wps">
+            <w:drawing>
+              <wp:anchor distT="0" distB="0" distL="114300" distR="114300" simplePos="0" relativeHeight="251675648" behindDoc="0" locked="0" layoutInCell="1" allowOverlap="1" wp14:anchorId="7B96DCBF" wp14:editId="6E7C7C27">
+                <wp:simplePos x="0" y="0"/>
+                <wp:positionH relativeFrom="column">
+                  <wp:posOffset>5765800</wp:posOffset>
+                </wp:positionH>
+                <wp:positionV relativeFrom="paragraph">
+                  <wp:posOffset>40005</wp:posOffset>
+                </wp:positionV>
+                <wp:extent cx="0" cy="266700"/>
+                <wp:effectExtent l="63500" t="0" r="50800" b="25400"/>
+                <wp:wrapNone/>
+                <wp:docPr id="9" name="Straight Arrow Connector 9"/>
+                <wp:cNvGraphicFramePr/>
+                <a:graphic xmlns:a="http://schemas.openxmlformats.org/drawingml/2006/main">
+                  <a:graphicData uri="http://schemas.microsoft.com/office/word/2010/wordprocessingShape">
+                    <wps:wsp>
+                      <wps:cNvCnPr/>
+                      <wps:spPr>
+                        <a:xfrm>
+                          <a:off x="0" y="0"/>
+                          <a:ext cx="0" cy="266700"/>
+                        </a:xfrm>
+                        <a:prstGeom prst="straightConnector1">
+                          <a:avLst/>
+                        </a:prstGeom>
+                        <a:ln w="28575">
+                          <a:solidFill>
+                            <a:schemeClr val="tx1"/>
+                          </a:solidFill>
+                          <a:tailEnd type="triangle"/>
+                        </a:ln>
+                      </wps:spPr>
+                      <wps:style>
+                        <a:lnRef idx="1">
+                          <a:schemeClr val="accent1"/>
+                        </a:lnRef>
+                        <a:fillRef idx="0">
+                          <a:schemeClr val="accent1"/>
+                        </a:fillRef>
+                        <a:effectRef idx="0">
+                          <a:schemeClr val="accent1"/>
+                        </a:effectRef>
+                        <a:fontRef idx="minor">
+                          <a:schemeClr val="tx1"/>
+                        </a:fontRef>
+                      </wps:style>
+                      <wps:bodyPr/>
+                    </wps:wsp>
+                  </a:graphicData>
+                </a:graphic>
+              </wp:anchor>
+            </w:drawing>
+          </mc:Choice>
+          <mc:Fallback>
+            <w:pict>
+              <v:shapetype w14:anchorId="530D7F8C" id="_x0000_t32" coordsize="21600,21600" o:spt="32" o:oned="t" path="m,l21600,21600e" filled="f">
+                <v:path arrowok="t" fillok="f" o:connecttype="none"/>
+                <o:lock v:ext="edit" shapetype="t"/>
+              </v:shapetype>
+              <v:shape id="Straight Arrow Connector 9" o:spid="_x0000_s1026" type="#_x0000_t32" style="position:absolute;margin-left:454pt;margin-top:3.15pt;width:0;height:21pt;z-index:251675648;visibility:visible;mso-wrap-style:square;mso-wrap-distance-left:9pt;mso-wrap-distance-top:0;mso-wrap-distance-right:9pt;mso-wrap-distance-bottom:0;mso-position-horizontal:absolute;mso-position-horizontal-relative:text;mso-position-vertical:absolute;mso-position-vertical-relative:text" o:gfxdata="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" strokecolor="black [3213]" strokeweight="2.25pt">
+                <v:stroke endarrow="block"/>
+              </v:shape>
+            </w:pict>
+          </mc:Fallback>
+        </mc:AlternateContent>
+      </w:r>
+      <w:r>
+        <w:rPr>
+          <w:noProof/>
+        </w:rPr>
+        <w:drawing>
+          <wp:anchor distT="0" distB="0" distL="114300" distR="114300" simplePos="0" relativeHeight="251673600" behindDoc="0" locked="0" layoutInCell="1" allowOverlap="1" wp14:anchorId="3BD8D511" wp14:editId="04703547">
+            <wp:simplePos x="0" y="0"/>
+            <wp:positionH relativeFrom="column">
+              <wp:posOffset>-525145</wp:posOffset>
+            </wp:positionH>
+            <wp:positionV relativeFrom="paragraph">
+              <wp:posOffset>300355</wp:posOffset>
+            </wp:positionV>
+            <wp:extent cx="6896100" cy="238711"/>
+            <wp:effectExtent l="0" t="0" r="0" b="3175"/>
+            <wp:wrapNone/>
+            <wp:docPr id="4" name="Picture 4"/>
+            <wp:cNvGraphicFramePr>
+              <a:graphicFrameLocks xmlns:a="http://schemas.openxmlformats.org/drawingml/2006/main" noChangeAspect="1"/>
+            </wp:cNvGraphicFramePr>
+            <a:graphic xmlns:a="http://schemas.openxmlformats.org/drawingml/2006/main">
+              <a:graphicData uri="http://schemas.openxmlformats.org/drawingml/2006/picture">
+                <pic:pic xmlns:pic="http://schemas.openxmlformats.org/drawingml/2006/picture">
+                  <pic:nvPicPr>
+                    <pic:cNvPr id="4" name="Screen Shot 2019-11-28 at 5.19.59 PM.png"/>
+                    <pic:cNvPicPr/>
+                  </pic:nvPicPr>
+                  <pic:blipFill>
+                    <a:blip r:embed="rId9" cstate="print">
+                      <a:extLst>
+                        <a:ext uri="{28A0092B-C50C-407E-A947-70E740481C1C}">
+                          <a14:useLocalDpi xmlns:a14="http://schemas.microsoft.com/office/drawing/2010/main" val="0"/>
+                        </a:ext>
+                      </a:extLst>
+                    </a:blip>
+                    <a:stretch>
+                      <a:fillRect/>
+                    </a:stretch>
+                  </pic:blipFill>
+                  <pic:spPr>
+                    <a:xfrm>
+                      <a:off x="0" y="0"/>
+                      <a:ext cx="6896100" cy="238711"/>
+                    </a:xfrm>
+                    <a:prstGeom prst="rect">
+                      <a:avLst/>
+                    </a:prstGeom>
+                  </pic:spPr>
+                </pic:pic>
+              </a:graphicData>
+            </a:graphic>
+            <wp14:sizeRelH relativeFrom="page">
+              <wp14:pctWidth>0</wp14:pctWidth>
+            </wp14:sizeRelH>
+            <wp14:sizeRelV relativeFrom="page">
+              <wp14:pctHeight>0</wp14:pctHeight>
+            </wp14:sizeRelV>
+          </wp:anchor>
+        </w:drawing>
+      </w:r>
       <w:r>
         <w:rPr>
           <w:noProof/>
@@ -1117,29 +1369,24 @@
                             <w:r>
                               <w:t xml:space="preserve">Figure </w:t>
                             </w:r>
+                            <w:fldSimple w:instr=" SEQ Figure \* ARABIC ">
+                              <w:r>
+                                <w:rPr>
+                                  <w:noProof/>
+                                </w:rPr>
+                                <w:t>1</w:t>
+                              </w:r>
+                            </w:fldSimple>
                             <w:r>
-                              <w:fldChar w:fldCharType="begin"/>
+                              <w:t xml:space="preserve">: </w:t>
                             </w:r>
+                            <w:proofErr w:type="spellStart"/>
                             <w:r>
-                              <w:instrText xml:space="preserve"> SEQ Figure \* ARABIC </w:instrText>
+                              <w:t>iMoody</w:t>
                             </w:r>
+                            <w:proofErr w:type="spellEnd"/>
                             <w:r>
-                              <w:fldChar w:fldCharType="separate"/>
-                            </w:r>
-                            <w:r>
-                              <w:rPr>
-                                <w:noProof/>
-                              </w:rPr>
-                              <w:t>1</w:t>
-                            </w:r>
-                            <w:r>
-                              <w:rPr>
-                                <w:noProof/>
-                              </w:rPr>
-                              <w:fldChar w:fldCharType="end"/>
-                            </w:r>
-                            <w:r>
-                              <w:t>: iMoody in navigation bar</w:t>
+                              <w:t xml:space="preserve"> in navigation bar</w:t>
                             </w:r>
                           </w:p>
                         </w:txbxContent>
@@ -1216,121 +1463,129 @@
           </mc:Fallback>
         </mc:AlternateContent>
       </w:r>
+    </w:p>
+    <w:p>
+      <w:pPr>
+        <w:pStyle w:val="ListParagraph"/>
+        <w:rPr>
+          <w:sz w:val="24"/>
+          <w:szCs w:val="24"/>
+        </w:rPr>
+      </w:pPr>
       <w:r>
         <w:rPr>
           <w:noProof/>
           <w:sz w:val="24"/>
           <w:szCs w:val="24"/>
         </w:rPr>
-        <w:drawing>
-          <wp:anchor distT="0" distB="0" distL="114300" distR="114300" simplePos="0" relativeHeight="251662336" behindDoc="0" locked="0" layoutInCell="1" allowOverlap="1" wp14:anchorId="68457A9A" wp14:editId="02DFE810">
-            <wp:simplePos x="0" y="0"/>
-            <wp:positionH relativeFrom="column">
-              <wp:posOffset>-520065</wp:posOffset>
-            </wp:positionH>
-            <wp:positionV relativeFrom="paragraph">
-              <wp:posOffset>43815</wp:posOffset>
-            </wp:positionV>
-            <wp:extent cx="6985000" cy="362683"/>
-            <wp:effectExtent l="25400" t="25400" r="25400" b="31115"/>
-            <wp:wrapNone/>
-            <wp:docPr id="3" name="Picture 3" descr="A picture containing screenshot&#10;&#10;Description automatically generated"/>
-            <wp:cNvGraphicFramePr>
-              <a:graphicFrameLocks xmlns:a="http://schemas.openxmlformats.org/drawingml/2006/main" noChangeAspect="1"/>
-            </wp:cNvGraphicFramePr>
-            <a:graphic xmlns:a="http://schemas.openxmlformats.org/drawingml/2006/main">
-              <a:graphicData uri="http://schemas.openxmlformats.org/drawingml/2006/picture">
-                <pic:pic xmlns:pic="http://schemas.openxmlformats.org/drawingml/2006/picture">
-                  <pic:nvPicPr>
-                    <pic:cNvPr id="3" name="Screen Shot 2019-11-12 at 3.30.23 PM.png"/>
-                    <pic:cNvPicPr/>
-                  </pic:nvPicPr>
-                  <pic:blipFill>
-                    <a:blip r:embed="rId9">
-                      <a:extLst>
-                        <a:ext uri="{28A0092B-C50C-407E-A947-70E740481C1C}">
-                          <a14:useLocalDpi xmlns:a14="http://schemas.microsoft.com/office/drawing/2010/main" val="0"/>
-                        </a:ext>
-                      </a:extLst>
-                    </a:blip>
-                    <a:stretch>
-                      <a:fillRect/>
-                    </a:stretch>
-                  </pic:blipFill>
-                  <pic:spPr>
-                    <a:xfrm>
-                      <a:off x="0" y="0"/>
-                      <a:ext cx="6985000" cy="362683"/>
-                    </a:xfrm>
-                    <a:prstGeom prst="rect">
-                      <a:avLst/>
-                    </a:prstGeom>
-                    <a:ln w="41275" cmpd="sng">
-                      <a:solidFill>
-                        <a:schemeClr val="accent1">
-                          <a:shade val="50000"/>
-                          <a:alpha val="0"/>
-                        </a:schemeClr>
-                      </a:solidFill>
-                    </a:ln>
-                  </pic:spPr>
-                </pic:pic>
-              </a:graphicData>
-            </a:graphic>
-            <wp14:sizeRelH relativeFrom="page">
-              <wp14:pctWidth>0</wp14:pctWidth>
-            </wp14:sizeRelH>
-            <wp14:sizeRelV relativeFrom="page">
-              <wp14:pctHeight>0</wp14:pctHeight>
-            </wp14:sizeRelV>
-          </wp:anchor>
-        </w:drawing>
-      </w:r>
-    </w:p>
-    <w:p>
-      <w:pPr>
-        <w:pStyle w:val="ListParagraph"/>
-        <w:rPr>
-          <w:sz w:val="24"/>
-          <w:szCs w:val="24"/>
-        </w:rPr>
-      </w:pPr>
-    </w:p>
-    <w:p>
-      <w:pPr>
-        <w:pStyle w:val="ListParagraph"/>
-        <w:rPr>
-          <w:sz w:val="24"/>
-          <w:szCs w:val="24"/>
-        </w:rPr>
-      </w:pPr>
-    </w:p>
-    <w:p>
-      <w:pPr>
-        <w:pStyle w:val="ListParagraph"/>
-        <w:rPr>
-          <w:sz w:val="24"/>
-          <w:szCs w:val="24"/>
-        </w:rPr>
-      </w:pPr>
-    </w:p>
-    <w:p>
-      <w:pPr>
-        <w:pStyle w:val="ListParagraph"/>
-        <w:rPr>
-          <w:sz w:val="24"/>
-          <w:szCs w:val="24"/>
-        </w:rPr>
-      </w:pPr>
-    </w:p>
-    <w:p>
-      <w:pPr>
-        <w:pStyle w:val="ListParagraph"/>
-        <w:rPr>
-          <w:sz w:val="24"/>
-          <w:szCs w:val="24"/>
-        </w:rPr>
-      </w:pPr>
+        <mc:AlternateContent>
+          <mc:Choice Requires="wps">
+            <w:drawing>
+              <wp:anchor distT="0" distB="0" distL="114300" distR="114300" simplePos="0" relativeHeight="251674624" behindDoc="0" locked="0" layoutInCell="1" allowOverlap="1" wp14:anchorId="63796168" wp14:editId="194A0E35">
+                <wp:simplePos x="0" y="0"/>
+                <wp:positionH relativeFrom="column">
+                  <wp:posOffset>5638800</wp:posOffset>
+                </wp:positionH>
+                <wp:positionV relativeFrom="paragraph">
+                  <wp:posOffset>102870</wp:posOffset>
+                </wp:positionV>
+                <wp:extent cx="228600" cy="238125"/>
+                <wp:effectExtent l="12700" t="12700" r="12700" b="15875"/>
+                <wp:wrapNone/>
+                <wp:docPr id="8" name="Oval 8"/>
+                <wp:cNvGraphicFramePr/>
+                <a:graphic xmlns:a="http://schemas.openxmlformats.org/drawingml/2006/main">
+                  <a:graphicData uri="http://schemas.microsoft.com/office/word/2010/wordprocessingShape">
+                    <wps:wsp>
+                      <wps:cNvSpPr/>
+                      <wps:spPr>
+                        <a:xfrm>
+                          <a:off x="0" y="0"/>
+                          <a:ext cx="228600" cy="238125"/>
+                        </a:xfrm>
+                        <a:prstGeom prst="ellipse">
+                          <a:avLst/>
+                        </a:prstGeom>
+                        <a:noFill/>
+                        <a:ln w="28575">
+                          <a:solidFill>
+                            <a:schemeClr val="tx1"/>
+                          </a:solidFill>
+                        </a:ln>
+                      </wps:spPr>
+                      <wps:style>
+                        <a:lnRef idx="2">
+                          <a:schemeClr val="accent1">
+                            <a:shade val="50000"/>
+                          </a:schemeClr>
+                        </a:lnRef>
+                        <a:fillRef idx="1">
+                          <a:schemeClr val="accent1"/>
+                        </a:fillRef>
+                        <a:effectRef idx="0">
+                          <a:schemeClr val="accent1"/>
+                        </a:effectRef>
+                        <a:fontRef idx="minor">
+                          <a:schemeClr val="lt1"/>
+                        </a:fontRef>
+                      </wps:style>
+                      <wps:bodyPr rot="0" spcFirstLastPara="0" vertOverflow="overflow" horzOverflow="overflow" vert="horz" wrap="square" lIns="91440" tIns="45720" rIns="91440" bIns="45720" numCol="1" spcCol="0" rtlCol="0" fromWordArt="0" anchor="ctr" anchorCtr="0" forceAA="0" compatLnSpc="1">
+                        <a:prstTxWarp prst="textNoShape">
+                          <a:avLst/>
+                        </a:prstTxWarp>
+                        <a:noAutofit/>
+                      </wps:bodyPr>
+                    </wps:wsp>
+                  </a:graphicData>
+                </a:graphic>
+              </wp:anchor>
+            </w:drawing>
+          </mc:Choice>
+          <mc:Fallback>
+            <w:pict>
+              <v:oval w14:anchorId="3F6E8841" id="Oval 8" o:spid="_x0000_s1026" style="position:absolute;margin-left:444pt;margin-top:8.1pt;width:18pt;height:18.75pt;z-index:251674624;visibility:visible;mso-wrap-style:square;mso-wrap-distance-left:9pt;mso-wrap-distance-top:0;mso-wrap-distance-right:9pt;mso-wrap-distance-bottom:0;mso-position-horizontal:absolute;mso-position-horizontal-relative:text;mso-position-vertical:absolute;mso-position-vertical-relative:text;v-text-anchor:middle" o:gfxdata="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" filled="f" strokecolor="black [3213]" strokeweight="2.25pt"/>
+            </w:pict>
+          </mc:Fallback>
+        </mc:AlternateContent>
+      </w:r>
+    </w:p>
+    <w:p>
+      <w:pPr>
+        <w:pStyle w:val="ListParagraph"/>
+        <w:rPr>
+          <w:sz w:val="24"/>
+          <w:szCs w:val="24"/>
+        </w:rPr>
+      </w:pPr>
+    </w:p>
+    <w:p>
+      <w:pPr>
+        <w:pStyle w:val="ListParagraph"/>
+        <w:rPr>
+          <w:sz w:val="24"/>
+          <w:szCs w:val="24"/>
+        </w:rPr>
+      </w:pPr>
+    </w:p>
+    <w:p>
+      <w:pPr>
+        <w:pStyle w:val="ListParagraph"/>
+        <w:rPr>
+          <w:sz w:val="24"/>
+          <w:szCs w:val="24"/>
+        </w:rPr>
+      </w:pPr>
+    </w:p>
+    <w:p>
+      <w:pPr>
+        <w:pStyle w:val="ListParagraph"/>
+        <w:rPr>
+          <w:sz w:val="24"/>
+          <w:szCs w:val="24"/>
+        </w:rPr>
+      </w:pPr>
+      <w:bookmarkStart w:id="13" w:name="_GoBack"/>
+      <w:bookmarkEnd w:id="13"/>
     </w:p>
     <w:p>
       <w:pPr>
@@ -1403,7 +1658,7 @@
           <w:szCs w:val="28"/>
         </w:rPr>
       </w:pPr>
-      <w:bookmarkStart w:id="13" w:name="_Toc25850284"/>
+      <w:bookmarkStart w:id="14" w:name="_Toc25850284"/>
       <w:r>
         <w:rPr>
           <w:sz w:val="28"/>
@@ -1412,7 +1667,7 @@
         <w:lastRenderedPageBreak/>
         <w:t>3. Creating an account</w:t>
       </w:r>
-      <w:bookmarkEnd w:id="13"/>
+      <w:bookmarkEnd w:id="14"/>
     </w:p>
     <w:p>
       <w:pPr>
@@ -1431,7 +1686,23 @@
           <w:sz w:val="24"/>
           <w:szCs w:val="24"/>
         </w:rPr>
-        <w:t xml:space="preserve">To create an iMoody account, </w:t>
+        <w:t xml:space="preserve">To create an </w:t>
+      </w:r>
+      <w:proofErr w:type="spellStart"/>
+      <w:r>
+        <w:rPr>
+          <w:sz w:val="24"/>
+          <w:szCs w:val="24"/>
+        </w:rPr>
+        <w:t>iMoody</w:t>
+      </w:r>
+      <w:proofErr w:type="spellEnd"/>
+      <w:r>
+        <w:rPr>
+          <w:sz w:val="24"/>
+          <w:szCs w:val="24"/>
+        </w:rPr>
+        <w:t xml:space="preserve"> account, </w:t>
       </w:r>
       <w:r>
         <w:rPr>
@@ -1709,29 +1980,24 @@
       <w:r>
         <w:t xml:space="preserve">Figure </w:t>
       </w:r>
-      <w:r>
-        <w:fldChar w:fldCharType="begin"/>
-      </w:r>
-      <w:r>
-        <w:instrText xml:space="preserve"> SEQ Figure \* ARABIC </w:instrText>
-      </w:r>
-      <w:r>
-        <w:fldChar w:fldCharType="separate"/>
-      </w:r>
-      <w:r>
-        <w:rPr>
-          <w:noProof/>
-        </w:rPr>
-        <w:t>2</w:t>
-      </w:r>
-      <w:r>
-        <w:rPr>
-          <w:noProof/>
-        </w:rPr>
-        <w:fldChar w:fldCharType="end"/>
-      </w:r>
-      <w:r>
-        <w:t>: iMoody welcome pag</w:t>
+      <w:fldSimple w:instr=" SEQ Figure \* ARABIC ">
+        <w:r>
+          <w:rPr>
+            <w:noProof/>
+          </w:rPr>
+          <w:t>2</w:t>
+        </w:r>
+      </w:fldSimple>
+      <w:r>
+        <w:t xml:space="preserve">: </w:t>
+      </w:r>
+      <w:proofErr w:type="spellStart"/>
+      <w:r>
+        <w:t>iMoody</w:t>
+      </w:r>
+      <w:proofErr w:type="spellEnd"/>
+      <w:r>
+        <w:t xml:space="preserve"> welcome pag</w:t>
       </w:r>
       <w:r>
         <w:t>e</w:t>
@@ -1835,29 +2101,24 @@
       <w:r>
         <w:t xml:space="preserve">Figure </w:t>
       </w:r>
-      <w:r>
-        <w:fldChar w:fldCharType="begin"/>
-      </w:r>
-      <w:r>
-        <w:instrText xml:space="preserve"> SEQ Figure \* ARABIC </w:instrText>
-      </w:r>
-      <w:r>
-        <w:fldChar w:fldCharType="separate"/>
-      </w:r>
-      <w:r>
-        <w:rPr>
-          <w:noProof/>
-        </w:rPr>
-        <w:t>3</w:t>
-      </w:r>
-      <w:r>
-        <w:rPr>
-          <w:noProof/>
-        </w:rPr>
-        <w:fldChar w:fldCharType="end"/>
-      </w:r>
-      <w:r>
-        <w:t>: iMoody account creation page</w:t>
+      <w:fldSimple w:instr=" SEQ Figure \* ARABIC ">
+        <w:r>
+          <w:rPr>
+            <w:noProof/>
+          </w:rPr>
+          <w:t>3</w:t>
+        </w:r>
+      </w:fldSimple>
+      <w:r>
+        <w:t xml:space="preserve">: </w:t>
+      </w:r>
+      <w:proofErr w:type="spellStart"/>
+      <w:r>
+        <w:t>iMoody</w:t>
+      </w:r>
+      <w:proofErr w:type="spellEnd"/>
+      <w:r>
+        <w:t xml:space="preserve"> account creation page</w:t>
       </w:r>
     </w:p>
     <w:p>
@@ -1971,29 +2232,24 @@
       <w:r>
         <w:t xml:space="preserve">Figure </w:t>
       </w:r>
-      <w:r>
-        <w:fldChar w:fldCharType="begin"/>
-      </w:r>
-      <w:r>
-        <w:instrText xml:space="preserve"> SEQ Figure \* ARABIC </w:instrText>
-      </w:r>
-      <w:r>
-        <w:fldChar w:fldCharType="separate"/>
-      </w:r>
-      <w:r>
-        <w:rPr>
-          <w:noProof/>
-        </w:rPr>
-        <w:t>4</w:t>
-      </w:r>
-      <w:r>
-        <w:rPr>
-          <w:noProof/>
-        </w:rPr>
-        <w:fldChar w:fldCharType="end"/>
-      </w:r>
-      <w:r>
-        <w:t>: iMoody page after login</w:t>
+      <w:fldSimple w:instr=" SEQ Figure \* ARABIC ">
+        <w:r>
+          <w:rPr>
+            <w:noProof/>
+          </w:rPr>
+          <w:t>4</w:t>
+        </w:r>
+      </w:fldSimple>
+      <w:r>
+        <w:t xml:space="preserve">: </w:t>
+      </w:r>
+      <w:proofErr w:type="spellStart"/>
+      <w:r>
+        <w:t>iMoody</w:t>
+      </w:r>
+      <w:proofErr w:type="spellEnd"/>
+      <w:r>
+        <w:t xml:space="preserve"> page after login</w:t>
       </w:r>
     </w:p>
     <w:p>
@@ -2013,7 +2269,23 @@
           <w:sz w:val="24"/>
           <w:szCs w:val="24"/>
         </w:rPr>
-        <w:t xml:space="preserve">You now have an iMoody account! </w:t>
+        <w:t xml:space="preserve">You now have an </w:t>
+      </w:r>
+      <w:proofErr w:type="spellStart"/>
+      <w:r>
+        <w:rPr>
+          <w:sz w:val="24"/>
+          <w:szCs w:val="24"/>
+        </w:rPr>
+        <w:t>iMoody</w:t>
+      </w:r>
+      <w:proofErr w:type="spellEnd"/>
+      <w:r>
+        <w:rPr>
+          <w:sz w:val="24"/>
+          <w:szCs w:val="24"/>
+        </w:rPr>
+        <w:t xml:space="preserve"> account! </w:t>
       </w:r>
     </w:p>
     <w:p>
@@ -2033,7 +2305,7 @@
           <w:szCs w:val="28"/>
         </w:rPr>
       </w:pPr>
-      <w:bookmarkStart w:id="14" w:name="_Toc25850285"/>
+      <w:bookmarkStart w:id="15" w:name="_Toc25850285"/>
       <w:r>
         <w:rPr>
           <w:sz w:val="28"/>
@@ -2041,7 +2313,7 @@
         </w:rPr>
         <w:t>4. Logging in</w:t>
       </w:r>
-      <w:bookmarkEnd w:id="14"/>
+      <w:bookmarkEnd w:id="15"/>
     </w:p>
     <w:p>
       <w:pPr>
@@ -2332,16 +2604,37 @@
       <w:r>
         <w:t xml:space="preserve">Figure </w:t>
       </w:r>
-      <w:fldSimple w:instr=" SEQ Figure \* ARABIC ">
-        <w:r>
-          <w:rPr>
-            <w:noProof/>
-          </w:rPr>
-          <w:t>5</w:t>
-        </w:r>
-      </w:fldSimple>
-      <w:r>
-        <w:t>: iMoody log in button</w:t>
+      <w:r>
+        <w:fldChar w:fldCharType="begin"/>
+      </w:r>
+      <w:r>
+        <w:instrText xml:space="preserve"> SEQ Figure \* ARABIC </w:instrText>
+      </w:r>
+      <w:r>
+        <w:fldChar w:fldCharType="separate"/>
+      </w:r>
+      <w:r>
+        <w:rPr>
+          <w:noProof/>
+        </w:rPr>
+        <w:t>5</w:t>
+      </w:r>
+      <w:r>
+        <w:rPr>
+          <w:noProof/>
+        </w:rPr>
+        <w:fldChar w:fldCharType="end"/>
+      </w:r>
+      <w:r>
+        <w:t xml:space="preserve">: </w:t>
+      </w:r>
+      <w:proofErr w:type="spellStart"/>
+      <w:r>
+        <w:t>iMoody</w:t>
+      </w:r>
+      <w:proofErr w:type="spellEnd"/>
+      <w:r>
+        <w:t xml:space="preserve"> log in button</w:t>
       </w:r>
     </w:p>
     <w:p>
@@ -2432,16 +2725,37 @@
       <w:r>
         <w:t xml:space="preserve">Figure </w:t>
       </w:r>
-      <w:fldSimple w:instr=" SEQ Figure \* ARABIC ">
-        <w:r>
-          <w:rPr>
-            <w:noProof/>
-          </w:rPr>
-          <w:t>6</w:t>
-        </w:r>
-      </w:fldSimple>
-      <w:r>
-        <w:t>: iMoody log in page</w:t>
+      <w:r>
+        <w:fldChar w:fldCharType="begin"/>
+      </w:r>
+      <w:r>
+        <w:instrText xml:space="preserve"> SEQ Figure \* ARABIC </w:instrText>
+      </w:r>
+      <w:r>
+        <w:fldChar w:fldCharType="separate"/>
+      </w:r>
+      <w:r>
+        <w:rPr>
+          <w:noProof/>
+        </w:rPr>
+        <w:t>6</w:t>
+      </w:r>
+      <w:r>
+        <w:rPr>
+          <w:noProof/>
+        </w:rPr>
+        <w:fldChar w:fldCharType="end"/>
+      </w:r>
+      <w:r>
+        <w:t xml:space="preserve">: </w:t>
+      </w:r>
+      <w:proofErr w:type="spellStart"/>
+      <w:r>
+        <w:t>iMoody</w:t>
+      </w:r>
+      <w:proofErr w:type="spellEnd"/>
+      <w:r>
+        <w:t xml:space="preserve"> log in page</w:t>
       </w:r>
     </w:p>
     <w:p>
@@ -2632,7 +2946,7 @@
           <w:szCs w:val="28"/>
         </w:rPr>
       </w:pPr>
-      <w:bookmarkStart w:id="15" w:name="_Toc25850286"/>
+      <w:bookmarkStart w:id="16" w:name="_Toc25850286"/>
       <w:r>
         <w:rPr>
           <w:sz w:val="28"/>
@@ -2648,7 +2962,7 @@
         </w:rPr>
         <w:t>. Logging your mood</w:t>
       </w:r>
-      <w:bookmarkEnd w:id="15"/>
+      <w:bookmarkEnd w:id="16"/>
     </w:p>
     <w:p>
       <w:pPr>
@@ -2751,29 +3065,24 @@
       <w:r>
         <w:t xml:space="preserve">Figure </w:t>
       </w:r>
-      <w:r>
-        <w:fldChar w:fldCharType="begin"/>
-      </w:r>
-      <w:r>
-        <w:instrText xml:space="preserve"> SEQ Figure \* ARABIC </w:instrText>
-      </w:r>
-      <w:r>
-        <w:fldChar w:fldCharType="separate"/>
-      </w:r>
-      <w:r>
-        <w:rPr>
-          <w:noProof/>
-        </w:rPr>
-        <w:t>7</w:t>
-      </w:r>
-      <w:r>
-        <w:rPr>
-          <w:noProof/>
-        </w:rPr>
-        <w:fldChar w:fldCharType="end"/>
-      </w:r>
-      <w:r>
-        <w:t>: iMoody mood rating page</w:t>
+      <w:fldSimple w:instr=" SEQ Figure \* ARABIC ">
+        <w:r>
+          <w:rPr>
+            <w:noProof/>
+          </w:rPr>
+          <w:t>7</w:t>
+        </w:r>
+      </w:fldSimple>
+      <w:r>
+        <w:t xml:space="preserve">: </w:t>
+      </w:r>
+      <w:proofErr w:type="spellStart"/>
+      <w:r>
+        <w:t>iMoody</w:t>
+      </w:r>
+      <w:proofErr w:type="spellEnd"/>
+      <w:r>
+        <w:t xml:space="preserve"> mood rating page</w:t>
       </w:r>
     </w:p>
     <w:p>
@@ -3029,14 +3338,27 @@
       <w:r>
         <w:t xml:space="preserve">Figure </w:t>
       </w:r>
-      <w:fldSimple w:instr=" SEQ Figure \* ARABIC ">
-        <w:r>
-          <w:rPr>
-            <w:noProof/>
-          </w:rPr>
-          <w:t>8</w:t>
-        </w:r>
-      </w:fldSimple>
+      <w:r>
+        <w:fldChar w:fldCharType="begin"/>
+      </w:r>
+      <w:r>
+        <w:instrText xml:space="preserve"> SEQ Figure \* ARABIC </w:instrText>
+      </w:r>
+      <w:r>
+        <w:fldChar w:fldCharType="separate"/>
+      </w:r>
+      <w:r>
+        <w:rPr>
+          <w:noProof/>
+        </w:rPr>
+        <w:t>8</w:t>
+      </w:r>
+      <w:r>
+        <w:rPr>
+          <w:noProof/>
+        </w:rPr>
+        <w:fldChar w:fldCharType="end"/>
+      </w:r>
       <w:r>
         <w:t>: Graphical mood representation</w:t>
       </w:r>
@@ -3046,10 +3368,7 @@
     <w:p/>
     <w:p/>
     <w:p/>
-    <w:p>
-      <w:bookmarkStart w:id="16" w:name="_GoBack"/>
-      <w:bookmarkEnd w:id="16"/>
-    </w:p>
+    <w:p/>
     <w:p>
       <w:pPr>
         <w:pStyle w:val="Heading1"/>
@@ -3447,29 +3766,24 @@
       <w:r>
         <w:t xml:space="preserve">Figure </w:t>
       </w:r>
-      <w:r>
-        <w:fldChar w:fldCharType="begin"/>
-      </w:r>
-      <w:r>
-        <w:instrText xml:space="preserve"> SEQ Figure \* ARABIC </w:instrText>
-      </w:r>
-      <w:r>
-        <w:fldChar w:fldCharType="separate"/>
-      </w:r>
-      <w:r>
-        <w:rPr>
-          <w:noProof/>
-        </w:rPr>
-        <w:t>9</w:t>
-      </w:r>
-      <w:r>
-        <w:rPr>
-          <w:noProof/>
-        </w:rPr>
-        <w:fldChar w:fldCharType="end"/>
-      </w:r>
-      <w:r>
-        <w:t>: iMoody log out button</w:t>
+      <w:fldSimple w:instr=" SEQ Figure \* ARABIC ">
+        <w:r>
+          <w:rPr>
+            <w:noProof/>
+          </w:rPr>
+          <w:t>9</w:t>
+        </w:r>
+      </w:fldSimple>
+      <w:r>
+        <w:t xml:space="preserve">: </w:t>
+      </w:r>
+      <w:proofErr w:type="spellStart"/>
+      <w:r>
+        <w:t>iMoody</w:t>
+      </w:r>
+      <w:proofErr w:type="spellEnd"/>
+      <w:r>
+        <w:t xml:space="preserve"> log out button</w:t>
       </w:r>
     </w:p>
     <w:sectPr>

</xml_diff>